<commit_message>
doc to our methods
</commit_message>
<xml_diff>
--- a/23-05-22-Lasse-Haslund.docx
+++ b/23-05-22-Lasse-Haslund.docx
@@ -493,7 +493,7 @@
     </w:p>
     <w:p>
       <w:pPr>
-        <w:pStyle w:val="Normal_60fb485f-6f19-466a-ad24-cff8e3aefd0d"/>
+        <w:pStyle w:val="Normal_364eb430-5de8-4272-b76f-0c3780e04162"/>
         <w:spacing w:after="200" w:line="276" w:lineRule="auto"/>
         <w:rPr>
           <w:rFonts w:ascii="Times New Roman" w:eastAsia="MS Mincho" w:hAnsi="Times New Roman" w:cs="Times New Roman"/>
@@ -520,7 +520,7 @@
     </w:p>
     <w:p>
       <w:pPr>
-        <w:pStyle w:val="Normal_60fb485f-6f19-466a-ad24-cff8e3aefd0d"/>
+        <w:pStyle w:val="Normal_364eb430-5de8-4272-b76f-0c3780e04162"/>
         <w:spacing w:after="200" w:line="276" w:lineRule="auto"/>
         <w:rPr>
           <w:rFonts w:ascii="Times New Roman" w:eastAsia="MS Mincho" w:hAnsi="Times New Roman" w:cs="Times New Roman"/>
@@ -772,7 +772,7 @@
     </w:p>
     <w:p>
       <w:pPr>
-        <w:pStyle w:val="Normal_60fb485f-6f19-466a-ad24-cff8e3aefd0d"/>
+        <w:pStyle w:val="Normal_364eb430-5de8-4272-b76f-0c3780e04162"/>
         <w:spacing w:after="200" w:line="276" w:lineRule="auto"/>
         <w:rPr>
           <w:rFonts w:ascii="Times New Roman" w:eastAsia="MS Mincho" w:hAnsi="Times New Roman" w:cs="Times New Roman"/>
@@ -786,7 +786,7 @@
     </w:p>
     <w:p>
       <w:pPr>
-        <w:pStyle w:val="Normal_60fb485f-6f19-466a-ad24-cff8e3aefd0d"/>
+        <w:pStyle w:val="Normal_364eb430-5de8-4272-b76f-0c3780e04162"/>
         <w:spacing w:after="200" w:line="276" w:lineRule="auto"/>
         <w:rPr>
           <w:rFonts w:ascii="Times New Roman" w:eastAsia="MS Mincho" w:hAnsi="Times New Roman" w:cs="Times New Roman"/>
@@ -809,7 +809,7 @@
     </w:p>
     <w:p>
       <w:pPr>
-        <w:pStyle w:val="Normal_60fb485f-6f19-466a-ad24-cff8e3aefd0d"/>
+        <w:pStyle w:val="Normal_364eb430-5de8-4272-b76f-0c3780e04162"/>
         <w:spacing w:after="200" w:line="276" w:lineRule="auto"/>
         <w:rPr>
           <w:rFonts w:ascii="Times New Roman" w:eastAsia="Calibri" w:hAnsi="Times New Roman" w:cs="Times New Roman"/>
@@ -853,7 +853,7 @@
     </w:p>
     <w:p>
       <w:pPr>
-        <w:pStyle w:val="Normal_60fb485f-6f19-466a-ad24-cff8e3aefd0d"/>
+        <w:pStyle w:val="Normal_364eb430-5de8-4272-b76f-0c3780e04162"/>
         <w:spacing w:after="200" w:line="276" w:lineRule="auto"/>
         <w:jc w:val="center"/>
         <w:rPr>
@@ -934,7 +934,7 @@
     </w:p>
     <w:p>
       <w:pPr>
-        <w:pStyle w:val="Normal_60fb485f-6f19-466a-ad24-cff8e3aefd0d"/>
+        <w:pStyle w:val="Normal_364eb430-5de8-4272-b76f-0c3780e04162"/>
         <w:spacing w:after="0" w:line="240" w:lineRule="auto"/>
         <w:rPr>
           <w:rFonts w:ascii="Times New Roman" w:eastAsia="Calibri" w:hAnsi="Times New Roman" w:cs="Times New Roman"/>
@@ -947,7 +947,7 @@
     </w:p>
     <w:p>
       <w:pPr>
-        <w:pStyle w:val="Normal_60fb485f-6f19-466a-ad24-cff8e3aefd0d"/>
+        <w:pStyle w:val="Normal_364eb430-5de8-4272-b76f-0c3780e04162"/>
         <w:spacing w:after="0" w:line="240" w:lineRule="auto"/>
         <w:jc w:val="center"/>
         <w:rPr>
@@ -1008,7 +1008,7 @@
     </w:p>
     <w:p>
       <w:pPr>
-        <w:pStyle w:val="Normal_60fb485f-6f19-466a-ad24-cff8e3aefd0d"/>
+        <w:pStyle w:val="Normal_364eb430-5de8-4272-b76f-0c3780e04162"/>
         <w:spacing w:after="0" w:line="240" w:lineRule="auto"/>
         <w:rPr>
           <w:rFonts w:ascii="Times New Roman" w:eastAsia="Calibri" w:hAnsi="Times New Roman" w:cs="Times New Roman"/>
@@ -1021,7 +1021,7 @@
     </w:p>
     <w:p>
       <w:pPr>
-        <w:pStyle w:val="Normal_60fb485f-6f19-466a-ad24-cff8e3aefd0d"/>
+        <w:pStyle w:val="Normal_364eb430-5de8-4272-b76f-0c3780e04162"/>
         <w:spacing w:after="0" w:line="240" w:lineRule="auto"/>
         <w:rPr>
           <w:rFonts w:ascii="Times New Roman" w:eastAsia="Calibri" w:hAnsi="Times New Roman" w:cs="Times New Roman"/>
@@ -1247,7 +1247,7 @@
     </w:p>
     <w:p>
       <w:pPr>
-        <w:pStyle w:val="Normal_60fb485f-6f19-466a-ad24-cff8e3aefd0d"/>
+        <w:pStyle w:val="Normal_364eb430-5de8-4272-b76f-0c3780e04162"/>
         <w:rPr/>
       </w:pPr>
     </w:p>
@@ -1862,8 +1862,8 @@
       <w:sz w:val="28"/>
     </w:rPr>
   </w:style>
-  <w:style w:type="paragraph" w:styleId="Normal_60fb485f-6f19-466a-ad24-cff8e3aefd0d">
-    <w:name w:val="Normal_60fb485f-6f19-466a-ad24-cff8e3aefd0d"/>
+  <w:style w:type="paragraph" w:styleId="Normal_364eb430-5de8-4272-b76f-0c3780e04162">
+    <w:name w:val="Normal_364eb430-5de8-4272-b76f-0c3780e04162"/>
     <w:qFormat/>
     <w:rsid w:val="0046051A"/>
     <w:rPr/>

</xml_diff>